<commit_message>
bai tap 1 : object handle
</commit_message>
<xml_diff>
--- a/Bài tập.docx
+++ b/Bài tập.docx
@@ -8883,90 +8883,6 @@
           <w:color w:val="FF0000"/>
         </w:rPr>
         <w:t xml:space="preserve">21 – Object handle</w:t>
-      </w:r>
-    </w:p>
-    <w:p>
-      <w:pPr/>
-      <w:r>
-        <w:rPr>
-          <w:rFonts w:ascii="Times" w:hAnsi="Times" w:cs="Times"/>
-          <w:sz w:val="40"/>
-          <w:sz-cs w:val="40"/>
-          <w:color w:val="FF0000"/>
-        </w:rPr>
-        <w:t xml:space="preserve"/>
-      </w:r>
-    </w:p>
-    <w:p>
-      <w:pPr/>
-      <w:r>
-        <w:rPr>
-          <w:rFonts w:ascii="Times" w:hAnsi="Times" w:cs="Times"/>
-          <w:sz w:val="40"/>
-          <w:sz-cs w:val="40"/>
-          <w:color w:val="FF0000"/>
-        </w:rPr>
-        <w:t xml:space="preserve"/>
-      </w:r>
-    </w:p>
-    <w:p>
-      <w:pPr/>
-      <w:r>
-        <w:rPr>
-          <w:rFonts w:ascii="Times" w:hAnsi="Times" w:cs="Times"/>
-          <w:sz w:val="40"/>
-          <w:sz-cs w:val="40"/>
-          <w:color w:val="FF0000"/>
-        </w:rPr>
-        <w:t xml:space="preserve"/>
-      </w:r>
-    </w:p>
-    <w:p>
-      <w:pPr/>
-      <w:r>
-        <w:rPr>
-          <w:rFonts w:ascii="Times" w:hAnsi="Times" w:cs="Times"/>
-          <w:sz w:val="40"/>
-          <w:sz-cs w:val="40"/>
-          <w:color w:val="FF0000"/>
-        </w:rPr>
-        <w:t xml:space="preserve"/>
-      </w:r>
-    </w:p>
-    <w:p>
-      <w:pPr/>
-      <w:r>
-        <w:rPr>
-          <w:rFonts w:ascii="Times" w:hAnsi="Times" w:cs="Times"/>
-          <w:sz w:val="40"/>
-          <w:sz-cs w:val="40"/>
-          <w:color w:val="FF0000"/>
-        </w:rPr>
-        <w:t xml:space="preserve"/>
-      </w:r>
-    </w:p>
-    <w:p>
-      <w:pPr/>
-      <w:r>
-        <w:rPr>
-          <w:rFonts w:ascii="Times" w:hAnsi="Times" w:cs="Times"/>
-          <w:sz w:val="40"/>
-          <w:sz-cs w:val="40"/>
-          <w:color w:val="FF0000"/>
-        </w:rPr>
-        <w:t xml:space="preserve"/>
-      </w:r>
-    </w:p>
-    <w:p>
-      <w:pPr/>
-      <w:r>
-        <w:rPr>
-          <w:rFonts w:ascii="Times" w:hAnsi="Times" w:cs="Times"/>
-          <w:sz w:val="40"/>
-          <w:sz-cs w:val="40"/>
-          <w:color w:val="FF0000"/>
-        </w:rPr>
-        <w:t xml:space="preserve"/>
       </w:r>
     </w:p>
     <w:p>

</xml_diff>